<commit_message>
revised doc with references for questions
</commit_message>
<xml_diff>
--- a/src/org/howard/edu/lsp/midterm/doc/lsp-midterm-fall-2025.docx
+++ b/src/org/howard/edu/lsp/midterm/doc/lsp-midterm-fall-2025.docx
@@ -176,7 +176,7 @@
     </w:p>
     <w:p>
       <w:pPr>
-        <w:ind w:left="720" w:first-line="-720"/>
+        <w:ind w:left="720"/>
       </w:pPr>
       <w:r>
         <w:rPr>
@@ -229,7 +229,7 @@
     </w:p>
     <w:p>
       <w:pPr>
-        <w:ind w:left="720" w:first-line="-720"/>
+        <w:ind w:left="720"/>
       </w:pPr>
       <w:r>
         <w:rPr>
@@ -363,7 +363,7 @@
     </w:p>
     <w:p>
       <w:pPr>
-        <w:ind w:left="720" w:first-line="-720"/>
+        <w:ind w:left="720"/>
       </w:pPr>
       <w:r>
         <w:rPr>
@@ -397,7 +397,7 @@
     </w:p>
     <w:p>
       <w:pPr>
-        <w:ind w:left="720" w:first-line="-720"/>
+        <w:ind w:left="720"/>
         <w:spacing w:before="100" w:after="100"/>
       </w:pPr>
       <w:r>
@@ -452,7 +452,7 @@
     </w:p>
     <w:p>
       <w:pPr>
-        <w:ind w:left="720" w:first-line="-720"/>
+        <w:ind w:left="720"/>
         <w:spacing w:before="100" w:after="100"/>
       </w:pPr>
       <w:r>
@@ -503,7 +503,7 @@
     </w:p>
     <w:p>
       <w:pPr>
-        <w:ind w:left="720" w:first-line="-720"/>
+        <w:ind w:left="720"/>
         <w:spacing w:before="100" w:after="100"/>
       </w:pPr>
       <w:r>
@@ -1488,25 +1488,7 @@
           <w:sz-cs w:val="24"/>
           <w:spacing w:val="0"/>
         </w:rPr>
-        <w:t xml:space="preserve">A well-designed class should have </w:t>
-      </w:r>
-      <w:r>
-        <w:rPr>
-          <w:rFonts w:ascii="Times" w:hAnsi="Times" w:cs="Times"/>
-          <w:sz w:val="24"/>
-          <w:sz-cs w:val="24"/>
-          <w:spacing w:val="0"/>
-        </w:rPr>
-        <w:t xml:space="preserve">high cohesion</w:t>
-      </w:r>
-      <w:r>
-        <w:rPr>
-          <w:rFonts w:ascii="Times" w:hAnsi="Times" w:cs="Times"/>
-          <w:sz w:val="24"/>
-          <w:sz-cs w:val="24"/>
-          <w:spacing w:val="0"/>
-        </w:rPr>
-        <w:t xml:space="preserve">, meaning all its methods and data are closely related and focused on a single, well-defined purpose (Pressman &amp; Maxim, 2020). This focus is superior because a class that does only one thing is far easier to understand, maintain, test, and reuse. For example, a </w:t>
+        <w:t xml:space="preserve">A well-designed class should have high cohesion, meaning all its methods and data are closely related and focused on a single, well-defined purpose (Pressman &amp; Maxim, 2020). This focus is superior because a class that does only one thing is far easier to understand, maintain, test, and reuse. For example, a </w:t>
       </w:r>
       <w:r>
         <w:rPr>
@@ -1564,6 +1546,182 @@
         </w:rPr>
         <w:t xml:space="preserve">, a core design concept stating that a class should have only one reason to change (Martin, 2018).</w:t>
       </w:r>
+    </w:p>
+    <w:p>
+      <w:pPr>
+        <w:spacing w:after="280"/>
+      </w:pPr>
+      <w:r>
+        <w:rPr>
+          <w:rFonts w:ascii="Times" w:hAnsi="Times" w:cs="Times"/>
+          <w:sz w:val="28"/>
+          <w:sz-cs w:val="28"/>
+          <w:b/>
+          <w:spacing w:val="0"/>
+        </w:rPr>
+        <w:t xml:space="preserve">Internet Works Cited</w:t>
+      </w:r>
+      <w:r>
+        <w:rPr>
+          <w:rFonts w:ascii="Times" w:hAnsi="Times" w:cs="Times"/>
+          <w:sz w:val="24"/>
+          <w:sz-cs w:val="24"/>
+          <w:spacing w:val="0"/>
+        </w:rPr>
+        <w:t xml:space="preserve"/>
+      </w:r>
+    </w:p>
+    <w:p>
+      <w:pPr>
+        <w:ind w:left="720"/>
+        <w:spacing w:after="240"/>
+      </w:pPr>
+      <w:r>
+        <w:rPr>
+          <w:rFonts w:ascii="Times" w:hAnsi="Times" w:cs="Times"/>
+          <w:sz w:val="24"/>
+          <w:sz-cs w:val="24"/>
+        </w:rPr>
+        <w:t xml:space="preserve"/>
+        <w:tab/>
+        <w:t xml:space="preserve">1</w:t>
+        <w:tab/>
+        <w:t xml:space="preserve"/>
+      </w:r>
+      <w:r>
+        <w:rPr>
+          <w:rFonts w:ascii="Times" w:hAnsi="Times" w:cs="Times"/>
+          <w:sz w:val="24"/>
+          <w:sz-cs w:val="24"/>
+          <w:spacing w:val="0"/>
+        </w:rPr>
+        <w:t xml:space="preserve">Martin, R. C. (2018). </w:t>
+      </w:r>
+      <w:r>
+        <w:rPr>
+          <w:rFonts w:ascii="Times" w:hAnsi="Times" w:cs="Times"/>
+          <w:sz w:val="24"/>
+          <w:sz-cs w:val="24"/>
+          <w:i/>
+          <w:spacing w:val="0"/>
+        </w:rPr>
+        <w:t xml:space="preserve">Clean Architecture: A Craftsman's Guide to Software Structure and Design</w:t>
+      </w:r>
+      <w:r>
+        <w:rPr>
+          <w:rFonts w:ascii="Times" w:hAnsi="Times" w:cs="Times"/>
+          <w:sz w:val="24"/>
+          <w:sz-cs w:val="24"/>
+          <w:spacing w:val="0"/>
+        </w:rPr>
+        <w:t xml:space="preserve">. Prentice Hall.</w:t>
+      </w:r>
+    </w:p>
+    <w:p>
+      <w:pPr>
+        <w:ind w:left="720"/>
+        <w:spacing w:after="240"/>
+      </w:pPr>
+      <w:r>
+        <w:rPr>
+          <w:rFonts w:ascii="Times" w:hAnsi="Times" w:cs="Times"/>
+          <w:sz w:val="24"/>
+          <w:sz-cs w:val="24"/>
+        </w:rPr>
+        <w:t xml:space="preserve"/>
+        <w:tab/>
+        <w:t xml:space="preserve">2</w:t>
+        <w:tab/>
+        <w:t xml:space="preserve"/>
+      </w:r>
+      <w:r>
+        <w:rPr>
+          <w:rFonts w:ascii="Times" w:hAnsi="Times" w:cs="Times"/>
+          <w:sz w:val="24"/>
+          <w:sz-cs w:val="24"/>
+          <w:spacing w:val="0"/>
+        </w:rPr>
+        <w:t xml:space="preserve">Pressman, R. S., &amp; Maxim, B. R. (2020). </w:t>
+      </w:r>
+      <w:r>
+        <w:rPr>
+          <w:rFonts w:ascii="Times" w:hAnsi="Times" w:cs="Times"/>
+          <w:sz w:val="24"/>
+          <w:sz-cs w:val="24"/>
+          <w:i/>
+          <w:spacing w:val="0"/>
+        </w:rPr>
+        <w:t xml:space="preserve">Software Engineering: A Practitioner's Approach</w:t>
+      </w:r>
+      <w:r>
+        <w:rPr>
+          <w:rFonts w:ascii="Times" w:hAnsi="Times" w:cs="Times"/>
+          <w:sz w:val="24"/>
+          <w:sz-cs w:val="24"/>
+          <w:spacing w:val="0"/>
+        </w:rPr>
+        <w:t xml:space="preserve"> (9th ed.). McGraw-Hill Education.</w:t>
+      </w:r>
+    </w:p>
+    <w:p>
+      <w:pPr>
+        <w:ind w:left="720"/>
+        <w:spacing w:after="240"/>
+      </w:pPr>
+      <w:r>
+        <w:rPr>
+          <w:rFonts w:ascii="Times" w:hAnsi="Times" w:cs="Times"/>
+          <w:sz w:val="24"/>
+          <w:sz-cs w:val="24"/>
+        </w:rPr>
+        <w:t xml:space="preserve"/>
+        <w:tab/>
+        <w:t xml:space="preserve">3</w:t>
+        <w:tab/>
+        <w:t xml:space="preserve"/>
+      </w:r>
+      <w:r>
+        <w:rPr>
+          <w:rFonts w:ascii="Times" w:hAnsi="Times" w:cs="Times"/>
+          <w:sz w:val="24"/>
+          <w:sz-cs w:val="24"/>
+          <w:spacing w:val="0"/>
+        </w:rPr>
+        <w:t xml:space="preserve">Riel, A. J. (1996). </w:t>
+      </w:r>
+      <w:r>
+        <w:rPr>
+          <w:rFonts w:ascii="Times" w:hAnsi="Times" w:cs="Times"/>
+          <w:sz w:val="24"/>
+          <w:sz-cs w:val="24"/>
+          <w:i/>
+          <w:spacing w:val="0"/>
+        </w:rPr>
+        <w:t xml:space="preserve">Object-Oriented Design Heuristics</w:t>
+      </w:r>
+      <w:r>
+        <w:rPr>
+          <w:rFonts w:ascii="Times" w:hAnsi="Times" w:cs="Times"/>
+          <w:sz w:val="24"/>
+          <w:sz-cs w:val="24"/>
+          <w:spacing w:val="0"/>
+        </w:rPr>
+        <w:t xml:space="preserve">. Addison-Wesley Professional.</w:t>
+      </w:r>
+      <w:r>
+        <w:rPr>
+          <w:rFonts w:ascii="Times" w:hAnsi="Times" w:cs="Times"/>
+          <w:sz w:val="24"/>
+          <w:sz-cs w:val="24"/>
+          <w:spacing w:val="0"/>
+        </w:rPr>
+        <w:t xml:space="preserve"/>
+      </w:r>
+    </w:p>
+    <w:p>
+      <w:pPr>
+        <w:spacing w:after="240"/>
+      </w:pPr>
       <w:r>
         <w:rPr>
           <w:rFonts w:ascii="Times" w:hAnsi="Times" w:cs="Times"/>
@@ -1631,25 +1789,7 @@
           <w:sz-cs w:val="24"/>
           <w:spacing w:val="0"/>
         </w:rPr>
-        <w:t xml:space="preserve">The class demonstrates </w:t>
-      </w:r>
-      <w:r>
-        <w:rPr>
-          <w:rFonts w:ascii="Times" w:hAnsi="Times" w:cs="Times"/>
-          <w:sz w:val="24"/>
-          <w:sz-cs w:val="24"/>
-          <w:spacing w:val="0"/>
-        </w:rPr>
-        <w:t xml:space="preserve">extremely low cohesion</w:t>
-      </w:r>
-      <w:r>
-        <w:rPr>
-          <w:rFonts w:ascii="Times" w:hAnsi="Times" w:cs="Times"/>
-          <w:sz w:val="24"/>
-          <w:sz-cs w:val="24"/>
-          <w:spacing w:val="0"/>
-        </w:rPr>
-        <w:t xml:space="preserve"> and changes are necessary. The redesign strategy would be to break the class apart. I would refactor the class by creating several new, highly cohesive classes, each responsible for one of the abstractions currently mixed in </w:t>
+        <w:t xml:space="preserve">The class demonstrates extremely low cohesion and changes are necessary. The redesign strategy would be to break the class apart. I would refactor the class by creating several new, highly cohesive classes, each responsible for one of the abstractions currently mixed in </w:t>
       </w:r>
       <w:r>
         <w:rPr>
@@ -1672,7 +1812,7 @@
     </w:p>
     <w:p>
       <w:pPr>
-        <w:ind w:left="720" w:first-line="-720"/>
+        <w:ind w:left="720"/>
       </w:pPr>
       <w:r>
         <w:rPr>
@@ -1716,7 +1856,7 @@
     </w:p>
     <w:p>
       <w:pPr>
-        <w:ind w:left="1440" w:first-line="-1440"/>
+        <w:ind w:left="1440"/>
       </w:pPr>
       <w:r>
         <w:rPr>
@@ -1775,7 +1915,7 @@
     </w:p>
     <w:p>
       <w:pPr>
-        <w:ind w:left="720" w:first-line="-720"/>
+        <w:ind w:left="720"/>
       </w:pPr>
       <w:r>
         <w:rPr>
@@ -1819,7 +1959,7 @@
     </w:p>
     <w:p>
       <w:pPr>
-        <w:ind w:left="1440" w:first-line="-1440"/>
+        <w:ind w:left="1440"/>
       </w:pPr>
       <w:r>
         <w:rPr>
@@ -1870,7 +2010,7 @@
     </w:p>
     <w:p>
       <w:pPr>
-        <w:ind w:left="720" w:first-line="-720"/>
+        <w:ind w:left="720"/>
       </w:pPr>
       <w:r>
         <w:rPr>
@@ -1914,7 +2054,7 @@
     </w:p>
     <w:p>
       <w:pPr>
-        <w:ind w:left="1440" w:first-line="-1440"/>
+        <w:ind w:left="1440"/>
       </w:pPr>
       <w:r>
         <w:rPr>
@@ -1965,7 +2105,7 @@
     </w:p>
     <w:p>
       <w:pPr>
-        <w:ind w:left="720" w:first-line="-720"/>
+        <w:ind w:left="720"/>
       </w:pPr>
       <w:r>
         <w:rPr>
@@ -2009,7 +2149,7 @@
     </w:p>
     <w:p>
       <w:pPr>
-        <w:ind w:left="1440" w:first-line="-1440"/>
+        <w:ind w:left="1440"/>
       </w:pPr>
       <w:r>
         <w:rPr>
@@ -2060,7 +2200,7 @@
     </w:p>
     <w:p>
       <w:pPr>
-        <w:ind w:left="720" w:first-line="-720"/>
+        <w:ind w:left="720"/>
       </w:pPr>
       <w:r>
         <w:rPr>
@@ -2122,7 +2262,7 @@
     </w:p>
     <w:p>
       <w:pPr>
-        <w:ind w:left="1440" w:first-line="-1440"/>
+        <w:ind w:left="1440"/>
       </w:pPr>
       <w:r>
         <w:rPr>
@@ -2173,7 +2313,7 @@
     </w:p>
     <w:p>
       <w:pPr>
-        <w:ind w:left="720" w:first-line="-720"/>
+        <w:ind w:left="720"/>
       </w:pPr>
       <w:r>
         <w:rPr>
@@ -2217,7 +2357,7 @@
     </w:p>
     <w:p>
       <w:pPr>
-        <w:ind w:left="1440" w:first-line="-1440"/>
+        <w:ind w:left="1440"/>
       </w:pPr>
       <w:r>
         <w:rPr>
@@ -2277,7 +2417,7 @@
     </w:p>
     <w:p>
       <w:pPr>
-        <w:ind w:left="720" w:first-line="-720"/>
+        <w:ind w:left="720"/>
       </w:pPr>
       <w:r>
         <w:rPr>
@@ -2321,7 +2461,7 @@
     </w:p>
     <w:p>
       <w:pPr>
-        <w:ind w:left="1440" w:first-line="-1440"/>
+        <w:ind w:left="1440"/>
       </w:pPr>
       <w:r>
         <w:rPr>
@@ -2456,25 +2596,7 @@
           <w:sz-cs w:val="24"/>
           <w:spacing w:val="0"/>
         </w:rPr>
-        <w:t xml:space="preserve"> class would be empty and can be </w:t>
-      </w:r>
-      <w:r>
-        <w:rPr>
-          <w:rFonts w:ascii="Times" w:hAnsi="Times" w:cs="Times"/>
-          <w:sz w:val="24"/>
-          <w:sz-cs w:val="24"/>
-          <w:spacing w:val="0"/>
-        </w:rPr>
-        <w:t xml:space="preserve">deleted</w:t>
-      </w:r>
-      <w:r>
-        <w:rPr>
-          <w:rFonts w:ascii="Times" w:hAnsi="Times" w:cs="Times"/>
-          <w:sz w:val="24"/>
-          <w:sz-cs w:val="24"/>
-          <w:spacing w:val="0"/>
-        </w:rPr>
-        <w:t xml:space="preserve">. This refactoring results in a set of components that are understandable, testable, and reusable.</w:t>
+        <w:t xml:space="preserve"> class would be empty and can be deleted. This refactoring results in a set of components that are understandable, testable, and reusable.</w:t>
       </w:r>
       <w:r>
         <w:rPr>
@@ -3078,7 +3200,7 @@
     </w:p>
     <w:p>
       <w:pPr>
-        <w:ind w:left="720" w:first-line="-720"/>
+        <w:ind w:left="720"/>
       </w:pPr>
       <w:r>
         <w:rPr>
@@ -3108,7 +3230,7 @@
     </w:p>
     <w:p>
       <w:pPr>
-        <w:ind w:left="720" w:first-line="-720"/>
+        <w:ind w:left="720"/>
       </w:pPr>
       <w:r>
         <w:rPr>
@@ -3161,13 +3283,436 @@
           <w:sz-cs w:val="24"/>
           <w:spacing w:val="0"/>
         </w:rPr>
-        <w:t xml:space="preserve">The current structure, as depicted in the UML diagram above, </w:t>
-      </w:r>
-      <w:r>
-        <w:rPr>
-          <w:rFonts w:ascii="Times" w:hAnsi="Times" w:cs="Times"/>
-          <w:sz w:val="24"/>
-          <w:sz-cs w:val="24"/>
+        <w:t xml:space="preserve">The current structure, as depicted in the UML diagram above, does not support the requirement for a customer to dynamically change a car's trim level during the manufacturing process. The diagram shows that </w:t>
+      </w:r>
+      <w:r>
+        <w:rPr>
+          <w:rFonts w:ascii="Courier" w:hAnsi="Courier" w:cs="Courier"/>
+          <w:sz w:val="24"/>
+          <w:sz-cs w:val="24"/>
+          <w:spacing w:val="0"/>
+        </w:rPr>
+        <w:t xml:space="preserve">Base</w:t>
+      </w:r>
+      <w:r>
+        <w:rPr>
+          <w:rFonts w:ascii="Times" w:hAnsi="Times" w:cs="Times"/>
+          <w:sz w:val="24"/>
+          <w:sz-cs w:val="24"/>
+          <w:spacing w:val="0"/>
+        </w:rPr>
+        <w:t xml:space="preserve">, </w:t>
+      </w:r>
+      <w:r>
+        <w:rPr>
+          <w:rFonts w:ascii="Courier" w:hAnsi="Courier" w:cs="Courier"/>
+          <w:sz w:val="24"/>
+          <w:sz-cs w:val="24"/>
+          <w:spacing w:val="0"/>
+        </w:rPr>
+        <w:t xml:space="preserve">Sports</w:t>
+      </w:r>
+      <w:r>
+        <w:rPr>
+          <w:rFonts w:ascii="Times" w:hAnsi="Times" w:cs="Times"/>
+          <w:sz w:val="24"/>
+          <w:sz-cs w:val="24"/>
+          <w:spacing w:val="0"/>
+        </w:rPr>
+        <w:t xml:space="preserve">, and </w:t>
+      </w:r>
+      <w:r>
+        <w:rPr>
+          <w:rFonts w:ascii="Courier" w:hAnsi="Courier" w:cs="Courier"/>
+          <w:sz w:val="24"/>
+          <w:sz-cs w:val="24"/>
+          <w:spacing w:val="0"/>
+        </w:rPr>
+        <w:t xml:space="preserve">Luxury</w:t>
+      </w:r>
+      <w:r>
+        <w:rPr>
+          <w:rFonts w:ascii="Times" w:hAnsi="Times" w:cs="Times"/>
+          <w:sz w:val="24"/>
+          <w:sz-cs w:val="24"/>
+          <w:spacing w:val="0"/>
+        </w:rPr>
+        <w:t xml:space="preserve"> are subclasses of </w:t>
+      </w:r>
+      <w:r>
+        <w:rPr>
+          <w:rFonts w:ascii="Courier" w:hAnsi="Courier" w:cs="Courier"/>
+          <w:sz w:val="24"/>
+          <w:sz-cs w:val="24"/>
+          <w:spacing w:val="0"/>
+        </w:rPr>
+        <w:t xml:space="preserve">Car</w:t>
+      </w:r>
+      <w:r>
+        <w:rPr>
+          <w:rFonts w:ascii="Times" w:hAnsi="Times" w:cs="Times"/>
+          <w:sz w:val="24"/>
+          <w:sz-cs w:val="24"/>
+          <w:spacing w:val="0"/>
+        </w:rPr>
+        <w:t xml:space="preserve">. This is an example of implementation inheritance, which creates a static and rigid "is-a" relationship. When an object is created (e.g., </w:t>
+      </w:r>
+      <w:r>
+        <w:rPr>
+          <w:rFonts w:ascii="Courier" w:hAnsi="Courier" w:cs="Courier"/>
+          <w:sz w:val="24"/>
+          <w:sz-cs w:val="24"/>
+          <w:spacing w:val="0"/>
+        </w:rPr>
+        <w:t xml:space="preserve">new Sports()</w:t>
+      </w:r>
+      <w:r>
+        <w:rPr>
+          <w:rFonts w:ascii="Times" w:hAnsi="Times" w:cs="Times"/>
+          <w:sz w:val="24"/>
+          <w:sz-cs w:val="24"/>
+          <w:spacing w:val="0"/>
+        </w:rPr>
+        <w:t xml:space="preserve">), its type is permanently fixed as </w:t>
+      </w:r>
+      <w:r>
+        <w:rPr>
+          <w:rFonts w:ascii="Courier" w:hAnsi="Courier" w:cs="Courier"/>
+          <w:sz w:val="24"/>
+          <w:sz-cs w:val="24"/>
+          <w:spacing w:val="0"/>
+        </w:rPr>
+        <w:t xml:space="preserve">Sports</w:t>
+      </w:r>
+      <w:r>
+        <w:rPr>
+          <w:rFonts w:ascii="Times" w:hAnsi="Times" w:cs="Times"/>
+          <w:sz w:val="24"/>
+          <w:sz-cs w:val="24"/>
+          <w:spacing w:val="0"/>
+        </w:rPr>
+        <w:t xml:space="preserve">. To change the trim level from </w:t>
+      </w:r>
+      <w:r>
+        <w:rPr>
+          <w:rFonts w:ascii="Courier" w:hAnsi="Courier" w:cs="Courier"/>
+          <w:sz w:val="24"/>
+          <w:sz-cs w:val="24"/>
+          <w:spacing w:val="0"/>
+        </w:rPr>
+        <w:t xml:space="preserve">Sports</w:t>
+      </w:r>
+      <w:r>
+        <w:rPr>
+          <w:rFonts w:ascii="Times" w:hAnsi="Times" w:cs="Times"/>
+          <w:sz w:val="24"/>
+          <w:sz-cs w:val="24"/>
+          <w:spacing w:val="0"/>
+        </w:rPr>
+        <w:t xml:space="preserve"> to </w:t>
+      </w:r>
+      <w:r>
+        <w:rPr>
+          <w:rFonts w:ascii="Courier" w:hAnsi="Courier" w:cs="Courier"/>
+          <w:sz w:val="24"/>
+          <w:sz-cs w:val="24"/>
+          <w:spacing w:val="0"/>
+        </w:rPr>
+        <w:t xml:space="preserve">Luxury</w:t>
+      </w:r>
+      <w:r>
+        <w:rPr>
+          <w:rFonts w:ascii="Times" w:hAnsi="Times" w:cs="Times"/>
+          <w:sz w:val="24"/>
+          <w:sz-cs w:val="24"/>
+          <w:spacing w:val="0"/>
+        </w:rPr>
+        <w:t xml:space="preserve">, the original object would have to be destroyed and a completely new </w:t>
+      </w:r>
+      <w:r>
+        <w:rPr>
+          <w:rFonts w:ascii="Courier" w:hAnsi="Courier" w:cs="Courier"/>
+          <w:sz w:val="24"/>
+          <w:sz-cs w:val="24"/>
+          <w:spacing w:val="0"/>
+        </w:rPr>
+        <w:t xml:space="preserve">Luxury</w:t>
+      </w:r>
+      <w:r>
+        <w:rPr>
+          <w:rFonts w:ascii="Times" w:hAnsi="Times" w:cs="Times"/>
+          <w:sz w:val="24"/>
+          <w:sz-cs w:val="24"/>
+          <w:spacing w:val="0"/>
+        </w:rPr>
+        <w:t xml:space="preserve"> object created, losing any state or history associated with the original car instance. This approach is immutable and inefficient for tracking a single vehicle whose attributes change over time. I would choose to remove </w:t>
+      </w:r>
+      <w:r>
+        <w:rPr>
+          <w:rFonts w:ascii="Courier" w:hAnsi="Courier" w:cs="Courier"/>
+          <w:sz w:val="24"/>
+          <w:sz-cs w:val="24"/>
+          <w:spacing w:val="0"/>
+        </w:rPr>
+        <w:t xml:space="preserve">Car</w:t>
+      </w:r>
+      <w:r>
+        <w:rPr>
+          <w:rFonts w:ascii="Times" w:hAnsi="Times" w:cs="Times"/>
+          <w:sz w:val="24"/>
+          <w:sz-cs w:val="24"/>
+          <w:spacing w:val="0"/>
+        </w:rPr>
+        <w:t xml:space="preserve"> as a base class, and refactor it as a concrete class that contains a trim level as one of its attributes. This is achieved by creating a </w:t>
+      </w:r>
+      <w:r>
+        <w:rPr>
+          <w:rFonts w:ascii="Courier" w:hAnsi="Courier" w:cs="Courier"/>
+          <w:sz w:val="24"/>
+          <w:sz-cs w:val="24"/>
+          <w:spacing w:val="0"/>
+        </w:rPr>
+        <w:t xml:space="preserve">Trim</w:t>
+      </w:r>
+      <w:r>
+        <w:rPr>
+          <w:rFonts w:ascii="Times" w:hAnsi="Times" w:cs="Times"/>
+          <w:sz w:val="24"/>
+          <w:sz-cs w:val="24"/>
+          <w:spacing w:val="0"/>
+        </w:rPr>
+        <w:t xml:space="preserve"> interface and having concrete classes like </w:t>
+      </w:r>
+      <w:r>
+        <w:rPr>
+          <w:rFonts w:ascii="Courier" w:hAnsi="Courier" w:cs="Courier"/>
+          <w:sz w:val="24"/>
+          <w:sz-cs w:val="24"/>
+          <w:spacing w:val="0"/>
+        </w:rPr>
+        <w:t xml:space="preserve">Base</w:t>
+      </w:r>
+      <w:r>
+        <w:rPr>
+          <w:rFonts w:ascii="Times" w:hAnsi="Times" w:cs="Times"/>
+          <w:sz w:val="24"/>
+          <w:sz-cs w:val="24"/>
+          <w:spacing w:val="0"/>
+        </w:rPr>
+        <w:t xml:space="preserve">, </w:t>
+      </w:r>
+      <w:r>
+        <w:rPr>
+          <w:rFonts w:ascii="Courier" w:hAnsi="Courier" w:cs="Courier"/>
+          <w:sz w:val="24"/>
+          <w:sz-cs w:val="24"/>
+          <w:spacing w:val="0"/>
+        </w:rPr>
+        <w:t xml:space="preserve">Luxury</w:t>
+      </w:r>
+      <w:r>
+        <w:rPr>
+          <w:rFonts w:ascii="Times" w:hAnsi="Times" w:cs="Times"/>
+          <w:sz w:val="24"/>
+          <w:sz-cs w:val="24"/>
+          <w:spacing w:val="0"/>
+        </w:rPr>
+        <w:t xml:space="preserve">, and </w:t>
+      </w:r>
+      <w:r>
+        <w:rPr>
+          <w:rFonts w:ascii="Courier" w:hAnsi="Courier" w:cs="Courier"/>
+          <w:sz w:val="24"/>
+          <w:sz-cs w:val="24"/>
+          <w:spacing w:val="0"/>
+        </w:rPr>
+        <w:t xml:space="preserve">Sport</w:t>
+      </w:r>
+      <w:r>
+        <w:rPr>
+          <w:rFonts w:ascii="Times" w:hAnsi="Times" w:cs="Times"/>
+          <w:sz w:val="24"/>
+          <w:sz-cs w:val="24"/>
+          <w:spacing w:val="0"/>
+        </w:rPr>
+        <w:t xml:space="preserve"> implement it. The </w:t>
+      </w:r>
+      <w:r>
+        <w:rPr>
+          <w:rFonts w:ascii="Courier" w:hAnsi="Courier" w:cs="Courier"/>
+          <w:sz w:val="24"/>
+          <w:sz-cs w:val="24"/>
+          <w:spacing w:val="0"/>
+        </w:rPr>
+        <w:t xml:space="preserve">Car</w:t>
+      </w:r>
+      <w:r>
+        <w:rPr>
+          <w:rFonts w:ascii="Times" w:hAnsi="Times" w:cs="Times"/>
+          <w:sz w:val="24"/>
+          <w:sz-cs w:val="24"/>
+          <w:spacing w:val="0"/>
+        </w:rPr>
+        <w:t xml:space="preserve"> class would then hold a reference to a </w:t>
+      </w:r>
+      <w:r>
+        <w:rPr>
+          <w:rFonts w:ascii="Courier" w:hAnsi="Courier" w:cs="Courier"/>
+          <w:sz w:val="24"/>
+          <w:sz-cs w:val="24"/>
+          <w:spacing w:val="0"/>
+        </w:rPr>
+        <w:t xml:space="preserve">Trim</w:t>
+      </w:r>
+      <w:r>
+        <w:rPr>
+          <w:rFonts w:ascii="Times" w:hAnsi="Times" w:cs="Times"/>
+          <w:sz w:val="24"/>
+          <w:sz-cs w:val="24"/>
+          <w:spacing w:val="0"/>
+        </w:rPr>
+        <w:t xml:space="preserve"> object, this object can be swapped out at any time without changing the </w:t>
+      </w:r>
+      <w:r>
+        <w:rPr>
+          <w:rFonts w:ascii="Courier" w:hAnsi="Courier" w:cs="Courier"/>
+          <w:sz w:val="24"/>
+          <w:sz-cs w:val="24"/>
+          <w:spacing w:val="0"/>
+        </w:rPr>
+        <w:t xml:space="preserve">Car</w:t>
+      </w:r>
+      <w:r>
+        <w:rPr>
+          <w:rFonts w:ascii="Times" w:hAnsi="Times" w:cs="Times"/>
+          <w:sz w:val="24"/>
+          <w:sz-cs w:val="24"/>
+          <w:spacing w:val="0"/>
+        </w:rPr>
+        <w:t xml:space="preserve"> object itself. This "has-a" relationship is flexible and allows the car's behavior and features to be modified dynamically by simply assigning a new </w:t>
+      </w:r>
+      <w:r>
+        <w:rPr>
+          <w:rFonts w:ascii="Courier" w:hAnsi="Courier" w:cs="Courier"/>
+          <w:sz w:val="24"/>
+          <w:sz-cs w:val="24"/>
+          <w:spacing w:val="0"/>
+        </w:rPr>
+        <w:t xml:space="preserve">Trim</w:t>
+      </w:r>
+      <w:r>
+        <w:rPr>
+          <w:rFonts w:ascii="Times" w:hAnsi="Times" w:cs="Times"/>
+          <w:sz w:val="24"/>
+          <w:sz-cs w:val="24"/>
+          <w:spacing w:val="0"/>
+        </w:rPr>
+        <w:t xml:space="preserve"> object (e.g., </w:t>
+      </w:r>
+      <w:r>
+        <w:rPr>
+          <w:rFonts w:ascii="Courier" w:hAnsi="Courier" w:cs="Courier"/>
+          <w:sz w:val="24"/>
+          <w:sz-cs w:val="24"/>
+          <w:spacing w:val="0"/>
+        </w:rPr>
+        <w:t xml:space="preserve">car.setTrim(new LuxuryTrim())</w:t>
+      </w:r>
+      <w:r>
+        <w:rPr>
+          <w:rFonts w:ascii="Times" w:hAnsi="Times" w:cs="Times"/>
+          <w:sz w:val="24"/>
+          <w:sz-cs w:val="24"/>
+          <w:spacing w:val="0"/>
+        </w:rPr>
+        <w:t xml:space="preserve">) to the car instance. This is a key advantage of using composition over inheritance.</w:t>
+      </w:r>
+    </w:p>
+    <w:p>
+      <w:pPr>
+        <w:spacing w:after="320"/>
+      </w:pPr>
+      <w:r>
+        <w:rPr>
+          <w:rFonts w:ascii="Times" w:hAnsi="Times" w:cs="Times"/>
+          <w:sz w:val="24"/>
+          <w:sz-cs w:val="24"/>
+          <w:spacing w:val="0"/>
+        </w:rPr>
+        <w:t xml:space="preserve">AI Reference:</w:t>
+      </w:r>
+    </w:p>
+    <w:p>
+      <w:pPr>
+        <w:spacing w:after="320"/>
+      </w:pPr>
+      <w:r>
+        <w:rPr>
+          <w:rFonts w:ascii="Times" w:hAnsi="Times" w:cs="Times"/>
+          <w:sz w:val="24"/>
+          <w:sz-cs w:val="24"/>
+          <w:spacing w:val="0"/>
+        </w:rPr>
+        <w:t xml:space="preserve">My Input:  Check if my argument against the current structure is valid and back my claim that the current structure is no sufficient for user modification with clear refactoring examples.</w:t>
+      </w:r>
+    </w:p>
+    <w:p>
+      <w:pPr>
+        <w:spacing w:after="320"/>
+      </w:pPr>
+      <w:r>
+        <w:rPr>
+          <w:rFonts w:ascii="Times" w:hAnsi="Times" w:cs="Times"/>
+          <w:sz w:val="24"/>
+          <w:sz-cs w:val="24"/>
+          <w:spacing w:val="0"/>
+        </w:rPr>
+        <w:t xml:space="preserve">AI Answer:</w:t>
+      </w:r>
+    </w:p>
+    <w:p>
+      <w:pPr>
+        <w:spacing w:after="280"/>
+      </w:pPr>
+      <w:r>
+        <w:rPr>
+          <w:rFonts w:ascii="Times" w:hAnsi="Times" w:cs="Times"/>
+          <w:sz w:val="28"/>
+          <w:sz-cs w:val="28"/>
+          <w:b/>
+          <w:spacing w:val="0"/>
+        </w:rPr>
+        <w:t xml:space="preserve">Analysis of the Current Structure</w:t>
+      </w:r>
+      <w:r>
+        <w:rPr>
+          <w:rFonts w:ascii="Times" w:hAnsi="Times" w:cs="Times"/>
+          <w:sz w:val="24"/>
+          <w:sz-cs w:val="24"/>
+          <w:spacing w:val="0"/>
+        </w:rPr>
+        <w:t xml:space="preserve"/>
+      </w:r>
+    </w:p>
+    <w:p>
+      <w:pPr>
+        <w:spacing w:after="240"/>
+      </w:pPr>
+      <w:r>
+        <w:rPr>
+          <w:rFonts w:ascii="Times" w:hAnsi="Times" w:cs="Times"/>
+          <w:sz w:val="24"/>
+          <w:sz-cs w:val="24"/>
+          <w:spacing w:val="0"/>
+        </w:rPr>
+        <w:t xml:space="preserve">The current structure, as depicted in the UML diagram, </w:t>
+      </w:r>
+      <w:r>
+        <w:rPr>
+          <w:rFonts w:ascii="Times" w:hAnsi="Times" w:cs="Times"/>
+          <w:sz w:val="24"/>
+          <w:sz-cs w:val="24"/>
+          <w:b/>
           <w:spacing w:val="0"/>
         </w:rPr>
         <w:t xml:space="preserve">does not support</w:t>
@@ -3184,8 +3729,8 @@
       <w:r>
         <w:rPr>
           <w:rFonts w:ascii="Courier" w:hAnsi="Courier" w:cs="Courier"/>
-          <w:sz w:val="24"/>
-          <w:sz-cs w:val="24"/>
+          <w:sz w:val="26"/>
+          <w:sz-cs w:val="26"/>
           <w:spacing w:val="0"/>
         </w:rPr>
         <w:t xml:space="preserve">Base</w:t>
@@ -3202,8 +3747,8 @@
       <w:r>
         <w:rPr>
           <w:rFonts w:ascii="Courier" w:hAnsi="Courier" w:cs="Courier"/>
-          <w:sz w:val="24"/>
-          <w:sz-cs w:val="24"/>
+          <w:sz w:val="26"/>
+          <w:sz-cs w:val="26"/>
           <w:spacing w:val="0"/>
         </w:rPr>
         <w:t xml:space="preserve">Sports</w:t>
@@ -3220,8 +3765,8 @@
       <w:r>
         <w:rPr>
           <w:rFonts w:ascii="Courier" w:hAnsi="Courier" w:cs="Courier"/>
-          <w:sz w:val="24"/>
-          <w:sz-cs w:val="24"/>
+          <w:sz w:val="26"/>
+          <w:sz-cs w:val="26"/>
           <w:spacing w:val="0"/>
         </w:rPr>
         <w:t xml:space="preserve">Luxury</w:t>
@@ -3238,8 +3783,8 @@
       <w:r>
         <w:rPr>
           <w:rFonts w:ascii="Courier" w:hAnsi="Courier" w:cs="Courier"/>
-          <w:sz w:val="24"/>
-          <w:sz-cs w:val="24"/>
+          <w:sz w:val="26"/>
+          <w:sz-cs w:val="26"/>
           <w:spacing w:val="0"/>
         </w:rPr>
         <w:t xml:space="preserve">Car</w:t>
@@ -3256,8 +3801,8 @@
       <w:r>
         <w:rPr>
           <w:rFonts w:ascii="Courier" w:hAnsi="Courier" w:cs="Courier"/>
-          <w:sz w:val="24"/>
-          <w:sz-cs w:val="24"/>
+          <w:sz w:val="26"/>
+          <w:sz-cs w:val="26"/>
           <w:spacing w:val="0"/>
         </w:rPr>
         <w:t xml:space="preserve">new Sports()</w:t>
@@ -3274,8 +3819,8 @@
       <w:r>
         <w:rPr>
           <w:rFonts w:ascii="Courier" w:hAnsi="Courier" w:cs="Courier"/>
-          <w:sz w:val="24"/>
-          <w:sz-cs w:val="24"/>
+          <w:sz w:val="26"/>
+          <w:sz-cs w:val="26"/>
           <w:spacing w:val="0"/>
         </w:rPr>
         <w:t xml:space="preserve">Sports</w:t>
@@ -3292,8 +3837,8 @@
       <w:r>
         <w:rPr>
           <w:rFonts w:ascii="Courier" w:hAnsi="Courier" w:cs="Courier"/>
-          <w:sz w:val="24"/>
-          <w:sz-cs w:val="24"/>
+          <w:sz w:val="26"/>
+          <w:sz-cs w:val="26"/>
           <w:spacing w:val="0"/>
         </w:rPr>
         <w:t xml:space="preserve">Sports</w:t>
@@ -3310,8 +3855,8 @@
       <w:r>
         <w:rPr>
           <w:rFonts w:ascii="Courier" w:hAnsi="Courier" w:cs="Courier"/>
-          <w:sz w:val="24"/>
-          <w:sz-cs w:val="24"/>
+          <w:sz w:val="26"/>
+          <w:sz-cs w:val="26"/>
           <w:spacing w:val="0"/>
         </w:rPr>
         <w:t xml:space="preserve">Luxury</w:t>
@@ -3328,8 +3873,8 @@
       <w:r>
         <w:rPr>
           <w:rFonts w:ascii="Courier" w:hAnsi="Courier" w:cs="Courier"/>
-          <w:sz w:val="24"/>
-          <w:sz-cs w:val="24"/>
+          <w:sz w:val="26"/>
+          <w:sz-cs w:val="26"/>
           <w:spacing w:val="0"/>
         </w:rPr>
         <w:t xml:space="preserve">Luxury</w:t>
@@ -3341,13 +3886,70 @@
           <w:sz-cs w:val="24"/>
           <w:spacing w:val="0"/>
         </w:rPr>
-        <w:t xml:space="preserve"> object created, losing any state or history associated with the original car instance. This approach is immutable and inefficient for tracking a single vehicle whose attributes change over time. I would choose to remove </w:t>
-      </w:r>
-      <w:r>
-        <w:rPr>
-          <w:rFonts w:ascii="Courier" w:hAnsi="Courier" w:cs="Courier"/>
-          <w:sz w:val="24"/>
-          <w:sz-cs w:val="24"/>
+        <w:t xml:space="preserve"> object created, losing any state or history associated with the original car instance. This approach is inflexible and inefficient for tracking a single vehicle whose attributes change over time.</w:t>
+      </w:r>
+    </w:p>
+    <w:p>
+      <w:pPr>
+        <w:spacing w:after="240"/>
+      </w:pPr>
+      <w:r>
+        <w:rPr>
+          <w:rFonts w:ascii="Times" w:hAnsi="Times" w:cs="Times"/>
+          <w:sz w:val="24"/>
+          <w:sz-cs w:val="24"/>
+          <w:spacing w:val="0"/>
+        </w:rPr>
+        <w:t xml:space="preserve"/>
+      </w:r>
+    </w:p>
+    <w:p>
+      <w:pPr>
+        <w:spacing w:after="280"/>
+      </w:pPr>
+      <w:r>
+        <w:rPr>
+          <w:rFonts w:ascii="Times" w:hAnsi="Times" w:cs="Times"/>
+          <w:sz w:val="28"/>
+          <w:sz-cs w:val="28"/>
+          <w:b/>
+          <w:spacing w:val="0"/>
+        </w:rPr>
+        <w:t xml:space="preserve">Refactoring to Support Dynamic Changes</w:t>
+      </w:r>
+    </w:p>
+    <w:p>
+      <w:pPr>
+        <w:spacing w:after="240"/>
+      </w:pPr>
+      <w:r>
+        <w:rPr>
+          <w:rFonts w:ascii="Times" w:hAnsi="Times" w:cs="Times"/>
+          <w:sz w:val="24"/>
+          <w:sz-cs w:val="24"/>
+          <w:spacing w:val="0"/>
+        </w:rPr>
+        <w:t xml:space="preserve"/>
+      </w:r>
+    </w:p>
+    <w:p>
+      <w:pPr>
+        <w:spacing w:after="240"/>
+      </w:pPr>
+      <w:r>
+        <w:rPr>
+          <w:rFonts w:ascii="Times" w:hAnsi="Times" w:cs="Times"/>
+          <w:sz w:val="24"/>
+          <w:sz-cs w:val="24"/>
+          <w:spacing w:val="0"/>
+        </w:rPr>
+        <w:t xml:space="preserve">To allow the trim level to change dynamically, the structure should be refactored to favor composition over inheritance. Instead of </w:t>
+      </w:r>
+      <w:r>
+        <w:rPr>
+          <w:rFonts w:ascii="Courier" w:hAnsi="Courier" w:cs="Courier"/>
+          <w:sz w:val="26"/>
+          <w:sz-cs w:val="26"/>
           <w:spacing w:val="0"/>
         </w:rPr>
         <w:t xml:space="preserve">Car</w:t>
@@ -3359,13 +3961,14 @@
           <w:sz-cs w:val="24"/>
           <w:spacing w:val="0"/>
         </w:rPr>
-        <w:t xml:space="preserve"> as a base class, and refactor it as a concrete class that </w:t>
-      </w:r>
-      <w:r>
-        <w:rPr>
-          <w:rFonts w:ascii="Times" w:hAnsi="Times" w:cs="Times"/>
-          <w:sz w:val="24"/>
-          <w:sz-cs w:val="24"/>
+        <w:t xml:space="preserve"> being a base class, it should be a concrete class that </w:t>
+      </w:r>
+      <w:r>
+        <w:rPr>
+          <w:rFonts w:ascii="Times" w:hAnsi="Times" w:cs="Times"/>
+          <w:sz w:val="24"/>
+          <w:sz-cs w:val="24"/>
+          <w:i/>
           <w:spacing w:val="0"/>
         </w:rPr>
         <w:t xml:space="preserve">contains</w:t>
@@ -3382,8 +3985,8 @@
       <w:r>
         <w:rPr>
           <w:rFonts w:ascii="Courier" w:hAnsi="Courier" w:cs="Courier"/>
-          <w:sz w:val="24"/>
-          <w:sz-cs w:val="24"/>
+          <w:sz w:val="26"/>
+          <w:sz-cs w:val="26"/>
           <w:spacing w:val="0"/>
         </w:rPr>
         <w:t xml:space="preserve">Trim</w:t>
@@ -3400,8 +4003,8 @@
       <w:r>
         <w:rPr>
           <w:rFonts w:ascii="Courier" w:hAnsi="Courier" w:cs="Courier"/>
-          <w:sz w:val="24"/>
-          <w:sz-cs w:val="24"/>
+          <w:sz w:val="26"/>
+          <w:sz-cs w:val="26"/>
           <w:spacing w:val="0"/>
         </w:rPr>
         <w:t xml:space="preserve">Base</w:t>
@@ -3418,8 +4021,8 @@
       <w:r>
         <w:rPr>
           <w:rFonts w:ascii="Courier" w:hAnsi="Courier" w:cs="Courier"/>
-          <w:sz w:val="24"/>
-          <w:sz-cs w:val="24"/>
+          <w:sz w:val="26"/>
+          <w:sz-cs w:val="26"/>
           <w:spacing w:val="0"/>
         </w:rPr>
         <w:t xml:space="preserve">Luxury</w:t>
@@ -3436,8 +4039,8 @@
       <w:r>
         <w:rPr>
           <w:rFonts w:ascii="Courier" w:hAnsi="Courier" w:cs="Courier"/>
-          <w:sz w:val="24"/>
-          <w:sz-cs w:val="24"/>
+          <w:sz w:val="26"/>
+          <w:sz-cs w:val="26"/>
           <w:spacing w:val="0"/>
         </w:rPr>
         <w:t xml:space="preserve">Sport</w:t>
@@ -3454,8 +4057,8 @@
       <w:r>
         <w:rPr>
           <w:rFonts w:ascii="Courier" w:hAnsi="Courier" w:cs="Courier"/>
-          <w:sz w:val="24"/>
-          <w:sz-cs w:val="24"/>
+          <w:sz w:val="26"/>
+          <w:sz-cs w:val="26"/>
           <w:spacing w:val="0"/>
         </w:rPr>
         <w:t xml:space="preserve">Car</w:t>
@@ -3472,8 +4075,8 @@
       <w:r>
         <w:rPr>
           <w:rFonts w:ascii="Courier" w:hAnsi="Courier" w:cs="Courier"/>
-          <w:sz w:val="24"/>
-          <w:sz-cs w:val="24"/>
+          <w:sz w:val="26"/>
+          <w:sz-cs w:val="26"/>
           <w:spacing w:val="0"/>
         </w:rPr>
         <w:t xml:space="preserve">Trim</w:t>
@@ -3485,13 +4088,13 @@
           <w:sz-cs w:val="24"/>
           <w:spacing w:val="0"/>
         </w:rPr>
-        <w:t xml:space="preserve"> object, this object can be swapped out at any time without changing the </w:t>
-      </w:r>
-      <w:r>
-        <w:rPr>
-          <w:rFonts w:ascii="Courier" w:hAnsi="Courier" w:cs="Courier"/>
-          <w:sz w:val="24"/>
-          <w:sz-cs w:val="24"/>
+        <w:t xml:space="preserve"> object, which can be swapped out at any time without changing the </w:t>
+      </w:r>
+      <w:r>
+        <w:rPr>
+          <w:rFonts w:ascii="Courier" w:hAnsi="Courier" w:cs="Courier"/>
+          <w:sz w:val="26"/>
+          <w:sz-cs w:val="26"/>
           <w:spacing w:val="0"/>
         </w:rPr>
         <w:t xml:space="preserve">Car</w:t>
@@ -3508,8 +4111,8 @@
       <w:r>
         <w:rPr>
           <w:rFonts w:ascii="Courier" w:hAnsi="Courier" w:cs="Courier"/>
-          <w:sz w:val="24"/>
-          <w:sz-cs w:val="24"/>
+          <w:sz w:val="26"/>
+          <w:sz-cs w:val="26"/>
           <w:spacing w:val="0"/>
         </w:rPr>
         <w:t xml:space="preserve">Trim</w:t>
@@ -3526,8 +4129,8 @@
       <w:r>
         <w:rPr>
           <w:rFonts w:ascii="Courier" w:hAnsi="Courier" w:cs="Courier"/>
-          <w:sz w:val="24"/>
-          <w:sz-cs w:val="24"/>
+          <w:sz w:val="26"/>
+          <w:sz-cs w:val="26"/>
           <w:spacing w:val="0"/>
         </w:rPr>
         <w:t xml:space="preserve">car.setTrim(new LuxuryTrim())</w:t>
@@ -3539,8 +4142,22 @@
           <w:sz-cs w:val="24"/>
           <w:spacing w:val="0"/>
         </w:rPr>
-        <w:t xml:space="preserve">) to the car instance. This is a key advantage of using composition over inheritance.</w:t>
-      </w:r>
+        <w:t xml:space="preserve">) to the car instance, fulfilling the requirement perfectly.</w:t>
+      </w:r>
+      <w:r>
+        <w:rPr>
+          <w:rFonts w:ascii="Times" w:hAnsi="Times" w:cs="Times"/>
+          <w:sz w:val="24"/>
+          <w:sz-cs w:val="24"/>
+          <w:spacing w:val="0"/>
+        </w:rPr>
+        <w:t xml:space="preserve"/>
+      </w:r>
+    </w:p>
+    <w:p>
+      <w:pPr>
+        <w:spacing w:after="320"/>
+      </w:pPr>
       <w:r>
         <w:rPr>
           <w:rFonts w:ascii="Times" w:hAnsi="Times" w:cs="Times"/>
@@ -3610,7 +4227,7 @@
     </w:p>
     <w:p>
       <w:pPr>
-        <w:ind w:left="720" w:first-line="-720"/>
+        <w:ind w:left="720"/>
       </w:pPr>
       <w:r>
         <w:rPr>
@@ -3643,7 +4260,7 @@
     </w:p>
     <w:p>
       <w:pPr>
-        <w:ind w:left="720" w:first-line="-720"/>
+        <w:ind w:left="720"/>
       </w:pPr>
       <w:r>
         <w:rPr>
@@ -3692,7 +4309,7 @@
     </w:p>
     <w:p>
       <w:pPr>
-        <w:ind w:left="720" w:first-line="-720"/>
+        <w:ind w:left="720"/>
       </w:pPr>
       <w:r>
         <w:rPr>
@@ -3999,7 +4616,7 @@
     </w:p>
     <w:p>
       <w:pPr>
-        <w:ind w:left="720" w:first-line="-720"/>
+        <w:ind w:left="720"/>
         <w:spacing w:before="100" w:after="100"/>
       </w:pPr>
       <w:r>
@@ -4017,7 +4634,7 @@
     </w:p>
     <w:p>
       <w:pPr>
-        <w:ind w:left="720" w:first-line="-720"/>
+        <w:ind w:left="720"/>
         <w:spacing w:before="100" w:after="100"/>
       </w:pPr>
       <w:r>
@@ -4035,7 +4652,7 @@
     </w:p>
     <w:p>
       <w:pPr>
-        <w:ind w:left="720" w:first-line="-720"/>
+        <w:ind w:left="720"/>
         <w:spacing w:before="100" w:after="100"/>
       </w:pPr>
       <w:r>

</xml_diff>